<commit_message>
a few notes from last discussion
</commit_message>
<xml_diff>
--- a/docs/Project3.docx
+++ b/docs/Project3.docx
@@ -742,129 +742,148 @@
       <w:r>
         <w:t xml:space="preserve">Up to </w:t>
       </w:r>
+      <w:r>
+        <w:t>3 mismat</w:t>
+      </w:r>
+      <w:r>
+        <w:t>c</w:t>
+      </w:r>
+      <w:r>
+        <w:t>hes</w:t>
+      </w:r>
+    </w:p>
+    <w:p>
+      <w:pPr>
+        <w:pStyle w:val="NoSpacing"/>
+      </w:pPr>
+      <w:r>
+        <w:lastRenderedPageBreak/>
+        <w:t>Hash table</w:t>
+      </w:r>
+      <w:r>
+        <w:t xml:space="preserve"> – </w:t>
+      </w:r>
+      <w:proofErr w:type="spellStart"/>
+      <w:r>
+        <w:t>Jiaming</w:t>
+      </w:r>
+      <w:proofErr w:type="spellEnd"/>
+    </w:p>
+    <w:p>
+      <w:pPr>
+        <w:pStyle w:val="NoSpacing"/>
+      </w:pPr>
+      <w:r>
+        <w:t xml:space="preserve">File reader (this weekend) </w:t>
+      </w:r>
+      <w:r>
+        <w:t>–</w:t>
+      </w:r>
+      <w:r>
+        <w:t xml:space="preserve"> </w:t>
+      </w:r>
+      <w:r>
+        <w:t>Mitchell</w:t>
+      </w:r>
+    </w:p>
+    <w:p>
+      <w:pPr>
+        <w:pStyle w:val="NoSpacing"/>
+      </w:pPr>
+      <w:r>
+        <w:tab/>
+        <w:t xml:space="preserve">Table contents - </w:t>
+      </w:r>
+    </w:p>
+    <w:p>
+      <w:pPr>
+        <w:pStyle w:val="NoSpacing"/>
+      </w:pPr>
+      <w:r>
+        <w:t xml:space="preserve">Seed generation </w:t>
+      </w:r>
+      <w:r>
+        <w:t>–</w:t>
+      </w:r>
+      <w:r>
+        <w:t xml:space="preserve"> Mohammed</w:t>
+      </w:r>
+    </w:p>
+    <w:p>
+      <w:pPr>
+        <w:pStyle w:val="NoSpacing"/>
+      </w:pPr>
+    </w:p>
+    <w:p>
+      <w:pPr>
+        <w:pStyle w:val="NoSpacing"/>
+      </w:pPr>
+      <w:r>
+        <w:t>Function to quickly return GI for a given index in the combined sequence</w:t>
+      </w:r>
+    </w:p>
+    <w:p>
+      <w:pPr>
+        <w:pStyle w:val="NoSpacing"/>
+      </w:pPr>
+      <w:r>
+        <w:t>Alignment (NW)</w:t>
+      </w:r>
+      <w:r>
+        <w:t xml:space="preserve"> - </w:t>
+      </w:r>
+    </w:p>
+    <w:p>
+      <w:pPr>
+        <w:pStyle w:val="NoSpacing"/>
+      </w:pPr>
+      <w:r>
+        <w:t>Algorithm to analyze clustering</w:t>
+      </w:r>
+      <w:r>
+        <w:t xml:space="preserve"> - </w:t>
+      </w:r>
+    </w:p>
+    <w:p>
+      <w:pPr>
+        <w:pStyle w:val="NoSpacing"/>
+      </w:pPr>
+    </w:p>
+    <w:p>
+      <w:pPr>
+        <w:pStyle w:val="NoSpacing"/>
+      </w:pPr>
+    </w:p>
+    <w:p>
+      <w:pPr>
+        <w:pStyle w:val="NoSpacing"/>
+      </w:pPr>
+      <w:r>
+        <w:t>Simulation/optimization to determine min score (lowest priority)</w:t>
+      </w:r>
+    </w:p>
+    <w:p>
+      <w:pPr>
+        <w:pStyle w:val="NoSpacing"/>
+      </w:pPr>
+    </w:p>
+    <w:p>
+      <w:pPr>
+        <w:pStyle w:val="NoSpacing"/>
+      </w:pPr>
+      <w:r>
+        <w:t xml:space="preserve">Harvard – CS50 </w:t>
+      </w:r>
+      <w:proofErr w:type="spellStart"/>
+      <w:r>
+        <w:t>Youtube</w:t>
+      </w:r>
+      <w:proofErr w:type="spellEnd"/>
+      <w:r>
+        <w:t xml:space="preserve"> (basics)</w:t>
+      </w:r>
       <w:bookmarkStart w:id="0" w:name="_GoBack"/>
       <w:bookmarkEnd w:id="0"/>
-      <w:r>
-        <w:t>3 mismat</w:t>
-      </w:r>
-      <w:r>
-        <w:t>c</w:t>
-      </w:r>
-      <w:r>
-        <w:t>hes</w:t>
-      </w:r>
-    </w:p>
-    <w:p>
-      <w:pPr>
-        <w:pStyle w:val="NoSpacing"/>
-      </w:pPr>
-      <w:r>
-        <w:lastRenderedPageBreak/>
-        <w:t>Hash table</w:t>
-      </w:r>
-      <w:r>
-        <w:t xml:space="preserve"> – </w:t>
-      </w:r>
-      <w:proofErr w:type="spellStart"/>
-      <w:r>
-        <w:t>Jiaming</w:t>
-      </w:r>
-      <w:proofErr w:type="spellEnd"/>
-    </w:p>
-    <w:p>
-      <w:pPr>
-        <w:pStyle w:val="NoSpacing"/>
-      </w:pPr>
-      <w:r>
-        <w:t xml:space="preserve">File reader (this weekend) </w:t>
-      </w:r>
-      <w:r>
-        <w:t>–</w:t>
-      </w:r>
-      <w:r>
-        <w:t xml:space="preserve"> </w:t>
-      </w:r>
-      <w:r>
-        <w:t>Mitchell</w:t>
-      </w:r>
-    </w:p>
-    <w:p>
-      <w:pPr>
-        <w:pStyle w:val="NoSpacing"/>
-      </w:pPr>
-      <w:r>
-        <w:tab/>
-      </w:r>
-      <w:r>
-        <w:t xml:space="preserve">Table contents - </w:t>
-      </w:r>
-    </w:p>
-    <w:p>
-      <w:pPr>
-        <w:pStyle w:val="NoSpacing"/>
-      </w:pPr>
-      <w:r>
-        <w:t xml:space="preserve">Seed generation </w:t>
-      </w:r>
-      <w:r>
-        <w:t>–</w:t>
-      </w:r>
-      <w:r>
-        <w:t xml:space="preserve"> Mohammed</w:t>
-      </w:r>
-    </w:p>
-    <w:p>
-      <w:pPr>
-        <w:pStyle w:val="NoSpacing"/>
-      </w:pPr>
-    </w:p>
-    <w:p>
-      <w:pPr>
-        <w:pStyle w:val="NoSpacing"/>
-      </w:pPr>
-      <w:r>
-        <w:t>Alignment (NW)</w:t>
-      </w:r>
-      <w:r>
-        <w:t xml:space="preserve"> - </w:t>
-      </w:r>
-    </w:p>
-    <w:p>
-      <w:pPr>
-        <w:pStyle w:val="NoSpacing"/>
-      </w:pPr>
-      <w:r>
-        <w:t>Algorithm to analyze clustering</w:t>
-      </w:r>
-      <w:r>
-        <w:t xml:space="preserve"> - </w:t>
-      </w:r>
-    </w:p>
-    <w:p>
-      <w:pPr>
-        <w:pStyle w:val="NoSpacing"/>
-      </w:pPr>
-    </w:p>
-    <w:p>
-      <w:pPr>
-        <w:pStyle w:val="NoSpacing"/>
-      </w:pPr>
-    </w:p>
-    <w:p>
-      <w:pPr>
-        <w:pStyle w:val="NoSpacing"/>
-      </w:pPr>
-      <w:r>
-        <w:t xml:space="preserve">Simulation/optimization </w:t>
-      </w:r>
-      <w:r>
-        <w:t>to determine min score (lowest priority)</w:t>
-      </w:r>
-    </w:p>
-    <w:p>
-      <w:pPr>
-        <w:pStyle w:val="NoSpacing"/>
-      </w:pPr>
     </w:p>
     <w:sectPr>
       <w:pgSz w:w="12240" w:h="15840"/>

</xml_diff>